<commit_message>
Revert "Update file path"
This reverts commit 7962ae90697c7b230788622fa8b26e90c9bd9858.
</commit_message>
<xml_diff>
--- a/5-semester/applied-it/lab1.docx
+++ b/5-semester/applied-it/lab1.docx
@@ -4,7 +4,7 @@
   <w:body>
     <w:p>
       <w:pPr>
-        <w:pStyle w:val="Heading1"/>
+        <w:pStyle w:val="1"/>
         <w:jc w:val="center"/>
       </w:pPr>
       <w:r>
@@ -68,7 +68,6 @@
       </w:pPr>
       <w:r>
         <w:rPr>
-          <w:noProof/>
           <w:lang w:val="en-150"/>
         </w:rPr>
         <w:drawing>
@@ -132,7 +131,6 @@
       </w:pPr>
       <w:r>
         <w:rPr>
-          <w:noProof/>
           <w:lang w:val="en-150"/>
         </w:rPr>
         <w:drawing>
@@ -211,7 +209,6 @@
       </w:pPr>
       <w:r>
         <w:rPr>
-          <w:noProof/>
           <w:lang w:val="en-150"/>
         </w:rPr>
         <w:drawing>
@@ -291,7 +288,6 @@
       </w:pPr>
       <w:r>
         <w:rPr>
-          <w:noProof/>
           <w:lang w:val="en-150"/>
         </w:rPr>
         <w:drawing>
@@ -330,66 +326,6 @@
           </wp:inline>
         </w:drawing>
       </w:r>
-    </w:p>
-    <w:p>
-      <w:r>
-        <w:lastRenderedPageBreak/>
-        <w:t>И был запущен ещё один образ на другом порту.</w:t>
-      </w:r>
-    </w:p>
-    <w:p>
-      <w:pPr>
-        <w:rPr>
-          <w:lang w:val="en-150"/>
-        </w:rPr>
-      </w:pPr>
-      <w:r>
-        <w:rPr>
-          <w:lang w:val="en-150"/>
-        </w:rPr>
-        <w:drawing>
-          <wp:inline distT="0" distB="0" distL="0" distR="0" wp14:anchorId="7F0E5B7A" wp14:editId="6AEE06DA">
-            <wp:extent cx="4845822" cy="3506046"/>
-            <wp:effectExtent l="0" t="0" r="0" b="0"/>
-            <wp:docPr id="6" name="Picture 6"/>
-            <wp:cNvGraphicFramePr>
-              <a:graphicFrameLocks xmlns:a="http://schemas.openxmlformats.org/drawingml/2006/main" noChangeAspect="1"/>
-            </wp:cNvGraphicFramePr>
-            <a:graphic xmlns:a="http://schemas.openxmlformats.org/drawingml/2006/main">
-              <a:graphicData uri="http://schemas.openxmlformats.org/drawingml/2006/picture">
-                <pic:pic xmlns:pic="http://schemas.openxmlformats.org/drawingml/2006/picture">
-                  <pic:nvPicPr>
-                    <pic:cNvPr id="1" name=""/>
-                    <pic:cNvPicPr/>
-                  </pic:nvPicPr>
-                  <pic:blipFill>
-                    <a:blip r:embed="rId8"/>
-                    <a:stretch>
-                      <a:fillRect/>
-                    </a:stretch>
-                  </pic:blipFill>
-                  <pic:spPr>
-                    <a:xfrm>
-                      <a:off x="0" y="0"/>
-                      <a:ext cx="4879440" cy="3530369"/>
-                    </a:xfrm>
-                    <a:prstGeom prst="rect">
-                      <a:avLst/>
-                    </a:prstGeom>
-                  </pic:spPr>
-                </pic:pic>
-              </a:graphicData>
-            </a:graphic>
-          </wp:inline>
-        </w:drawing>
-      </w:r>
-    </w:p>
-    <w:p>
-      <w:pPr>
-        <w:rPr>
-          <w:lang w:val="en-150"/>
-        </w:rPr>
-      </w:pPr>
     </w:p>
     <w:sectPr>
       <w:pgSz w:w="16838" w:h="11906" w:orient="landscape"/>
@@ -796,15 +732,15 @@
     <w:lsdException w:name="Unresolved Mention" w:semiHidden="1" w:unhideWhenUsed="1"/>
     <w:lsdException w:name="Smart Link" w:semiHidden="1" w:unhideWhenUsed="1"/>
   </w:latentStyles>
-  <w:style w:type="paragraph" w:default="1" w:styleId="Normal">
+  <w:style w:type="paragraph" w:default="1" w:styleId="a">
     <w:name w:val="Normal"/>
     <w:qFormat/>
   </w:style>
-  <w:style w:type="paragraph" w:styleId="Heading1">
+  <w:style w:type="paragraph" w:styleId="1">
     <w:name w:val="heading 1"/>
-    <w:basedOn w:val="Normal"/>
-    <w:next w:val="Normal"/>
-    <w:link w:val="Heading1Char"/>
+    <w:basedOn w:val="a"/>
+    <w:next w:val="a"/>
+    <w:link w:val="10"/>
     <w:uiPriority w:val="9"/>
     <w:qFormat/>
     <w:rsid w:val="0000314F"/>
@@ -821,13 +757,13 @@
       <w:szCs w:val="32"/>
     </w:rPr>
   </w:style>
-  <w:style w:type="character" w:default="1" w:styleId="DefaultParagraphFont">
+  <w:style w:type="character" w:default="1" w:styleId="a0">
     <w:name w:val="Default Paragraph Font"/>
     <w:uiPriority w:val="1"/>
     <w:semiHidden/>
     <w:unhideWhenUsed/>
   </w:style>
-  <w:style w:type="table" w:default="1" w:styleId="TableNormal">
+  <w:style w:type="table" w:default="1" w:styleId="a1">
     <w:name w:val="Normal Table"/>
     <w:uiPriority w:val="99"/>
     <w:semiHidden/>
@@ -842,16 +778,16 @@
       </w:tblCellMar>
     </w:tblPr>
   </w:style>
-  <w:style w:type="numbering" w:default="1" w:styleId="NoList">
+  <w:style w:type="numbering" w:default="1" w:styleId="a2">
     <w:name w:val="No List"/>
     <w:uiPriority w:val="99"/>
     <w:semiHidden/>
     <w:unhideWhenUsed/>
   </w:style>
-  <w:style w:type="character" w:customStyle="1" w:styleId="Heading1Char">
-    <w:name w:val="Heading 1 Char"/>
-    <w:basedOn w:val="DefaultParagraphFont"/>
-    <w:link w:val="Heading1"/>
+  <w:style w:type="character" w:customStyle="1" w:styleId="10">
+    <w:name w:val="Заголовок 1 Знак"/>
+    <w:basedOn w:val="a0"/>
+    <w:link w:val="1"/>
     <w:uiPriority w:val="9"/>
     <w:rsid w:val="0000314F"/>
     <w:rPr>

</xml_diff>